<commit_message>
Materialenlijst en verslag fixes en gemaakt
</commit_message>
<xml_diff>
--- a/Documentatie/Kerntaak-1/1.5.16_Materialenlijst/2017-04-24_Materialenlijst_V1.docx
+++ b/Documentatie/Kerntaak-1/1.5.16_Materialenlijst/2017-04-24_Materialenlijst_V1.docx
@@ -1,6 +1,6 @@
 
 <file path=word/document.xml><?xml version="1.0" encoding="utf-8"?>
-<w:document xmlns:wpc="http://schemas.microsoft.com/office/word/2010/wordprocessingCanvas" xmlns:mc="http://schemas.openxmlformats.org/markup-compatibility/2006" xmlns:o="urn:schemas-microsoft-com:office:office" xmlns:r="http://schemas.openxmlformats.org/officeDocument/2006/relationships" xmlns:m="http://schemas.openxmlformats.org/officeDocument/2006/math" xmlns:v="urn:schemas-microsoft-com:vml" xmlns:wp14="http://schemas.microsoft.com/office/word/2010/wordprocessingDrawing" xmlns:wp="http://schemas.openxmlformats.org/drawingml/2006/wordprocessingDrawing" xmlns:w10="urn:schemas-microsoft-com:office:word" xmlns:w="http://schemas.openxmlformats.org/wordprocessingml/2006/main" xmlns:w14="http://schemas.microsoft.com/office/word/2010/wordml" xmlns:w15="http://schemas.microsoft.com/office/word/2012/wordml" xmlns:wpg="http://schemas.microsoft.com/office/word/2010/wordprocessingGroup" xmlns:wpi="http://schemas.microsoft.com/office/word/2010/wordprocessingInk" xmlns:wne="http://schemas.microsoft.com/office/word/2006/wordml" xmlns:wps="http://schemas.microsoft.com/office/word/2010/wordprocessingShape" mc:Ignorable="w14 w15 wp14">
+<w:document xmlns:wpc="http://schemas.microsoft.com/office/word/2010/wordprocessingCanvas" xmlns:cx="http://schemas.microsoft.com/office/drawing/2014/chartex" xmlns:cx1="http://schemas.microsoft.com/office/drawing/2015/9/8/chartex" xmlns:cx2="http://schemas.microsoft.com/office/drawing/2015/10/21/chartex" xmlns:cx3="http://schemas.microsoft.com/office/drawing/2016/5/9/chartex" xmlns:cx4="http://schemas.microsoft.com/office/drawing/2016/5/10/chartex" xmlns:cx5="http://schemas.microsoft.com/office/drawing/2016/5/11/chartex" xmlns:mc="http://schemas.openxmlformats.org/markup-compatibility/2006" xmlns:o="urn:schemas-microsoft-com:office:office" xmlns:r="http://schemas.openxmlformats.org/officeDocument/2006/relationships" xmlns:m="http://schemas.openxmlformats.org/officeDocument/2006/math" xmlns:v="urn:schemas-microsoft-com:vml" xmlns:wp14="http://schemas.microsoft.com/office/word/2010/wordprocessingDrawing" xmlns:wp="http://schemas.openxmlformats.org/drawingml/2006/wordprocessingDrawing" xmlns:w10="urn:schemas-microsoft-com:office:word" xmlns:w="http://schemas.openxmlformats.org/wordprocessingml/2006/main" xmlns:w14="http://schemas.microsoft.com/office/word/2010/wordml" xmlns:w15="http://schemas.microsoft.com/office/word/2012/wordml" xmlns:w16se="http://schemas.microsoft.com/office/word/2015/wordml/symex" xmlns:wpg="http://schemas.microsoft.com/office/word/2010/wordprocessingGroup" xmlns:wpi="http://schemas.microsoft.com/office/word/2010/wordprocessingInk" xmlns:wne="http://schemas.microsoft.com/office/word/2006/wordml" xmlns:wps="http://schemas.microsoft.com/office/word/2010/wordprocessingShape" mc:Ignorable="w14 w15 w16se wp14">
   <w:body>
     <w:sdt>
       <w:sdtPr>
@@ -17,7 +17,7 @@
           <w:r>
             <w:rPr>
               <w:noProof/>
-              <w:lang w:eastAsia="nl-NL"/>
+              <w:lang w:val="en-GB" w:eastAsia="en-GB"/>
             </w:rPr>
             <mc:AlternateContent>
               <mc:Choice Requires="wps">
@@ -238,7 +238,7 @@
           <w:r>
             <w:rPr>
               <w:noProof/>
-              <w:lang w:eastAsia="nl-NL"/>
+              <w:lang w:val="en-GB" w:eastAsia="en-GB"/>
             </w:rPr>
             <mc:AlternateContent>
               <mc:Choice Requires="wps">
@@ -292,7 +292,7 @@
                             <w:txbxContent>
                               <w:p>
                                 <w:pPr>
-                                  <w:pStyle w:val="NoSpacing"/>
+                                  <w:pStyle w:val="Geenafstand"/>
                                   <w:spacing w:before="40" w:after="560" w:line="216" w:lineRule="auto"/>
                                   <w:rPr>
                                     <w:color w:val="5B9BD5" w:themeColor="accent1"/>
@@ -366,7 +366,7 @@
                                 <w:sdtContent>
                                   <w:p>
                                     <w:pPr>
-                                      <w:pStyle w:val="NoSpacing"/>
+                                      <w:pStyle w:val="Geenafstand"/>
                                       <w:spacing w:before="40" w:after="40"/>
                                       <w:rPr>
                                         <w:caps/>
@@ -406,7 +406,7 @@
                                 <w:sdtContent>
                                   <w:p>
                                     <w:pPr>
-                                      <w:pStyle w:val="NoSpacing"/>
+                                      <w:pStyle w:val="Geenafstand"/>
                                       <w:spacing w:before="80" w:after="40"/>
                                       <w:rPr>
                                         <w:caps/>
@@ -604,7 +604,7 @@
           <w:r>
             <w:rPr>
               <w:noProof/>
-              <w:lang w:eastAsia="nl-NL"/>
+              <w:lang w:val="en-GB" w:eastAsia="en-GB"/>
             </w:rPr>
             <mc:AlternateContent>
               <mc:Choice Requires="wps">
@@ -690,7 +690,7 @@
                                 <w:sdtContent>
                                   <w:p>
                                     <w:pPr>
-                                      <w:pStyle w:val="NoSpacing"/>
+                                      <w:pStyle w:val="Geenafstand"/>
                                       <w:jc w:val="right"/>
                                       <w:rPr>
                                         <w:color w:val="FFFFFF" w:themeColor="background1"/>
@@ -728,7 +728,7 @@
                   </wp:anchor>
                 </w:drawing>
               </mc:Choice>
-              <mc:Fallback xmlns:cx="http://schemas.microsoft.com/office/drawing/2014/chartex" xmlns:cx1="http://schemas.microsoft.com/office/drawing/2015/9/8/chartex" xmlns:cx2="http://schemas.microsoft.com/office/drawing/2015/10/21/chartex" xmlns:cx3="http://schemas.microsoft.com/office/drawing/2016/5/9/chartex" xmlns:cx4="http://schemas.microsoft.com/office/drawing/2016/5/10/chartex" xmlns:cx5="http://schemas.microsoft.com/office/drawing/2016/5/11/chartex" xmlns:w16se="http://schemas.microsoft.com/office/word/2015/wordml/symex">
+              <mc:Fallback>
                 <w:pict>
                   <v:rect id="Rechthoek 132" o:spid="_x0000_s1028" style="position:absolute;margin-left:-4.4pt;margin-top:0;width:46.8pt;height:77.75pt;z-index:251659264;visibility:visible;mso-wrap-style:square;mso-width-percent:76;mso-height-percent:98;mso-top-percent:23;mso-wrap-distance-left:9pt;mso-wrap-distance-top:0;mso-wrap-distance-right:9pt;mso-wrap-distance-bottom:0;mso-position-horizontal:right;mso-position-horizontal-relative:margin;mso-position-vertical-relative:page;mso-width-percent:76;mso-height-percent:98;mso-top-percent:23;mso-width-relative:page;mso-height-relative:page;v-text-anchor:bottom" o:gfxdata="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" fillcolor="#5b9bd5 [3204]" stroked="f" strokeweight="1pt">
                     <v:path arrowok="t"/>
@@ -786,8 +786,6 @@
             <w:br w:type="page"/>
           </w:r>
         </w:p>
-        <w:bookmarkStart w:id="0" w:name="_GoBack" w:displacedByCustomXml="next"/>
-        <w:bookmarkEnd w:id="0" w:displacedByCustomXml="next"/>
       </w:sdtContent>
     </w:sdt>
     <w:sdt>
@@ -814,7 +812,7 @@
       <w:sdtContent>
         <w:p>
           <w:pPr>
-            <w:pStyle w:val="TOCHeading"/>
+            <w:pStyle w:val="Kopvaninhoudsopgave"/>
           </w:pPr>
           <w:r>
             <w:rPr>
@@ -823,16 +821,18 @@
             <w:t>Inhoudsopgave</w:t>
           </w:r>
         </w:p>
+        <w:bookmarkStart w:id="0" w:name="_GoBack"/>
+        <w:bookmarkEnd w:id="0"/>
         <w:p>
           <w:pPr>
-            <w:pStyle w:val="TOC1"/>
+            <w:pStyle w:val="Inhopg1"/>
             <w:tabs>
               <w:tab w:val="right" w:leader="dot" w:pos="9062"/>
             </w:tabs>
             <w:rPr>
               <w:rFonts w:cstheme="minorBidi"/>
               <w:noProof/>
-              <w:lang w:val="nl-NL" w:eastAsia="nl-NL"/>
+              <w:lang w:val="en-GB" w:eastAsia="en-GB"/>
             </w:rPr>
           </w:pPr>
           <w:r>
@@ -844,7 +844,7 @@
           <w:r>
             <w:fldChar w:fldCharType="separate"/>
           </w:r>
-          <w:hyperlink w:anchor="_Toc480361364" w:history="1">
+          <w:hyperlink w:anchor="_Toc480371949" w:history="1">
             <w:r>
               <w:rPr>
                 <w:rStyle w:val="Hyperlink"/>
@@ -871,7 +871,7 @@
                 <w:noProof/>
                 <w:webHidden/>
               </w:rPr>
-              <w:instrText xml:space="preserve"> PAGEREF _Toc480361364 \h </w:instrText>
+              <w:instrText xml:space="preserve"> PAGEREF _Toc480371949 \h </w:instrText>
             </w:r>
             <w:r>
               <w:rPr>
@@ -904,17 +904,17 @@
         </w:p>
         <w:p>
           <w:pPr>
-            <w:pStyle w:val="TOC1"/>
+            <w:pStyle w:val="Inhopg1"/>
             <w:tabs>
               <w:tab w:val="right" w:leader="dot" w:pos="9062"/>
             </w:tabs>
             <w:rPr>
               <w:rFonts w:cstheme="minorBidi"/>
               <w:noProof/>
-              <w:lang w:val="nl-NL" w:eastAsia="nl-NL"/>
+              <w:lang w:val="en-GB" w:eastAsia="en-GB"/>
             </w:rPr>
           </w:pPr>
-          <w:hyperlink w:anchor="_Toc480361365" w:history="1">
+          <w:hyperlink w:anchor="_Toc480371950" w:history="1">
             <w:r>
               <w:rPr>
                 <w:rStyle w:val="Hyperlink"/>
@@ -941,7 +941,7 @@
                 <w:noProof/>
                 <w:webHidden/>
               </w:rPr>
-              <w:instrText xml:space="preserve"> PAGEREF _Toc480361365 \h </w:instrText>
+              <w:instrText xml:space="preserve"> PAGEREF _Toc480371950 \h </w:instrText>
             </w:r>
             <w:r>
               <w:rPr>
@@ -974,17 +974,17 @@
         </w:p>
         <w:p>
           <w:pPr>
-            <w:pStyle w:val="TOC2"/>
+            <w:pStyle w:val="Inhopg2"/>
             <w:tabs>
               <w:tab w:val="right" w:leader="dot" w:pos="9062"/>
             </w:tabs>
             <w:rPr>
               <w:rFonts w:cstheme="minorBidi"/>
               <w:noProof/>
-              <w:lang w:val="nl-NL" w:eastAsia="nl-NL"/>
+              <w:lang w:val="en-GB" w:eastAsia="en-GB"/>
             </w:rPr>
           </w:pPr>
-          <w:hyperlink w:anchor="_Toc480361366" w:history="1">
+          <w:hyperlink w:anchor="_Toc480371951" w:history="1">
             <w:r>
               <w:rPr>
                 <w:rStyle w:val="Hyperlink"/>
@@ -1011,7 +1011,7 @@
                 <w:noProof/>
                 <w:webHidden/>
               </w:rPr>
-              <w:instrText xml:space="preserve"> PAGEREF _Toc480361366 \h </w:instrText>
+              <w:instrText xml:space="preserve"> PAGEREF _Toc480371951 \h </w:instrText>
             </w:r>
             <w:r>
               <w:rPr>
@@ -1044,17 +1044,17 @@
         </w:p>
         <w:p>
           <w:pPr>
-            <w:pStyle w:val="TOC2"/>
+            <w:pStyle w:val="Inhopg2"/>
             <w:tabs>
               <w:tab w:val="right" w:leader="dot" w:pos="9062"/>
             </w:tabs>
             <w:rPr>
               <w:rFonts w:cstheme="minorBidi"/>
               <w:noProof/>
-              <w:lang w:val="nl-NL" w:eastAsia="nl-NL"/>
+              <w:lang w:val="en-GB" w:eastAsia="en-GB"/>
             </w:rPr>
           </w:pPr>
-          <w:hyperlink w:anchor="_Toc480361367" w:history="1">
+          <w:hyperlink w:anchor="_Toc480371952" w:history="1">
             <w:r>
               <w:rPr>
                 <w:rStyle w:val="Hyperlink"/>
@@ -1081,7 +1081,7 @@
                 <w:noProof/>
                 <w:webHidden/>
               </w:rPr>
-              <w:instrText xml:space="preserve"> PAGEREF _Toc480361367 \h </w:instrText>
+              <w:instrText xml:space="preserve"> PAGEREF _Toc480371952 \h </w:instrText>
             </w:r>
             <w:r>
               <w:rPr>
@@ -1114,17 +1114,17 @@
         </w:p>
         <w:p>
           <w:pPr>
-            <w:pStyle w:val="TOC1"/>
+            <w:pStyle w:val="Inhopg1"/>
             <w:tabs>
               <w:tab w:val="right" w:leader="dot" w:pos="9062"/>
             </w:tabs>
             <w:rPr>
               <w:rFonts w:cstheme="minorBidi"/>
               <w:noProof/>
-              <w:lang w:val="nl-NL" w:eastAsia="nl-NL"/>
+              <w:lang w:val="en-GB" w:eastAsia="en-GB"/>
             </w:rPr>
           </w:pPr>
-          <w:hyperlink w:anchor="_Toc480361368" w:history="1">
+          <w:hyperlink w:anchor="_Toc480371953" w:history="1">
             <w:r>
               <w:rPr>
                 <w:rStyle w:val="Hyperlink"/>
@@ -1151,7 +1151,7 @@
                 <w:noProof/>
                 <w:webHidden/>
               </w:rPr>
-              <w:instrText xml:space="preserve"> PAGEREF _Toc480361368 \h </w:instrText>
+              <w:instrText xml:space="preserve"> PAGEREF _Toc480371953 \h </w:instrText>
             </w:r>
             <w:r>
               <w:rPr>
@@ -1184,17 +1184,17 @@
         </w:p>
         <w:p>
           <w:pPr>
-            <w:pStyle w:val="TOC3"/>
+            <w:pStyle w:val="Inhopg3"/>
             <w:tabs>
               <w:tab w:val="right" w:leader="dot" w:pos="9062"/>
             </w:tabs>
             <w:rPr>
               <w:rFonts w:cstheme="minorBidi"/>
               <w:noProof/>
-              <w:lang w:val="nl-NL" w:eastAsia="nl-NL"/>
+              <w:lang w:val="en-GB" w:eastAsia="en-GB"/>
             </w:rPr>
           </w:pPr>
-          <w:hyperlink w:anchor="_Toc480361369" w:history="1">
+          <w:hyperlink w:anchor="_Toc480371954" w:history="1">
             <w:r>
               <w:rPr>
                 <w:rStyle w:val="Hyperlink"/>
@@ -1221,7 +1221,7 @@
                 <w:noProof/>
                 <w:webHidden/>
               </w:rPr>
-              <w:instrText xml:space="preserve"> PAGEREF _Toc480361369 \h </w:instrText>
+              <w:instrText xml:space="preserve"> PAGEREF _Toc480371954 \h </w:instrText>
             </w:r>
             <w:r>
               <w:rPr>
@@ -1254,17 +1254,17 @@
         </w:p>
         <w:p>
           <w:pPr>
-            <w:pStyle w:val="TOC3"/>
+            <w:pStyle w:val="Inhopg3"/>
             <w:tabs>
               <w:tab w:val="right" w:leader="dot" w:pos="9062"/>
             </w:tabs>
             <w:rPr>
               <w:rFonts w:cstheme="minorBidi"/>
               <w:noProof/>
-              <w:lang w:val="nl-NL" w:eastAsia="nl-NL"/>
+              <w:lang w:val="en-GB" w:eastAsia="en-GB"/>
             </w:rPr>
           </w:pPr>
-          <w:hyperlink w:anchor="_Toc480361370" w:history="1">
+          <w:hyperlink w:anchor="_Toc480371955" w:history="1">
             <w:r>
               <w:rPr>
                 <w:rStyle w:val="Hyperlink"/>
@@ -1291,7 +1291,7 @@
                 <w:noProof/>
                 <w:webHidden/>
               </w:rPr>
-              <w:instrText xml:space="preserve"> PAGEREF _Toc480361370 \h </w:instrText>
+              <w:instrText xml:space="preserve"> PAGEREF _Toc480371955 \h </w:instrText>
             </w:r>
             <w:r>
               <w:rPr>
@@ -1324,17 +1324,17 @@
         </w:p>
         <w:p>
           <w:pPr>
-            <w:pStyle w:val="TOC1"/>
+            <w:pStyle w:val="Inhopg1"/>
             <w:tabs>
               <w:tab w:val="right" w:leader="dot" w:pos="9062"/>
             </w:tabs>
             <w:rPr>
               <w:rFonts w:cstheme="minorBidi"/>
               <w:noProof/>
-              <w:lang w:val="nl-NL" w:eastAsia="nl-NL"/>
+              <w:lang w:val="en-GB" w:eastAsia="en-GB"/>
             </w:rPr>
           </w:pPr>
-          <w:hyperlink w:anchor="_Toc480361371" w:history="1">
+          <w:hyperlink w:anchor="_Toc480371956" w:history="1">
             <w:r>
               <w:rPr>
                 <w:rStyle w:val="Hyperlink"/>
@@ -1361,7 +1361,7 @@
                 <w:noProof/>
                 <w:webHidden/>
               </w:rPr>
-              <w:instrText xml:space="preserve"> PAGEREF _Toc480361371 \h </w:instrText>
+              <w:instrText xml:space="preserve"> PAGEREF _Toc480371956 \h </w:instrText>
             </w:r>
             <w:r>
               <w:rPr>
@@ -1394,17 +1394,17 @@
         </w:p>
         <w:p>
           <w:pPr>
-            <w:pStyle w:val="TOC3"/>
+            <w:pStyle w:val="Inhopg3"/>
             <w:tabs>
               <w:tab w:val="right" w:leader="dot" w:pos="9062"/>
             </w:tabs>
             <w:rPr>
               <w:rFonts w:cstheme="minorBidi"/>
               <w:noProof/>
-              <w:lang w:val="nl-NL" w:eastAsia="nl-NL"/>
+              <w:lang w:val="en-GB" w:eastAsia="en-GB"/>
             </w:rPr>
           </w:pPr>
-          <w:hyperlink w:anchor="_Toc480361372" w:history="1">
+          <w:hyperlink w:anchor="_Toc480371957" w:history="1">
             <w:r>
               <w:rPr>
                 <w:rStyle w:val="Hyperlink"/>
@@ -1431,7 +1431,7 @@
                 <w:noProof/>
                 <w:webHidden/>
               </w:rPr>
-              <w:instrText xml:space="preserve"> PAGEREF _Toc480361372 \h </w:instrText>
+              <w:instrText xml:space="preserve"> PAGEREF _Toc480371957 \h </w:instrText>
             </w:r>
             <w:r>
               <w:rPr>
@@ -1464,17 +1464,17 @@
         </w:p>
         <w:p>
           <w:pPr>
-            <w:pStyle w:val="TOC3"/>
+            <w:pStyle w:val="Inhopg3"/>
             <w:tabs>
               <w:tab w:val="right" w:leader="dot" w:pos="9062"/>
             </w:tabs>
             <w:rPr>
               <w:rFonts w:cstheme="minorBidi"/>
               <w:noProof/>
-              <w:lang w:val="nl-NL" w:eastAsia="nl-NL"/>
+              <w:lang w:val="en-GB" w:eastAsia="en-GB"/>
             </w:rPr>
           </w:pPr>
-          <w:hyperlink w:anchor="_Toc480361373" w:history="1">
+          <w:hyperlink w:anchor="_Toc480371958" w:history="1">
             <w:r>
               <w:rPr>
                 <w:rStyle w:val="Hyperlink"/>
@@ -1501,7 +1501,7 @@
                 <w:noProof/>
                 <w:webHidden/>
               </w:rPr>
-              <w:instrText xml:space="preserve"> PAGEREF _Toc480361373 \h </w:instrText>
+              <w:instrText xml:space="preserve"> PAGEREF _Toc480371958 \h </w:instrText>
             </w:r>
             <w:r>
               <w:rPr>
@@ -1534,17 +1534,17 @@
         </w:p>
         <w:p>
           <w:pPr>
-            <w:pStyle w:val="TOC3"/>
+            <w:pStyle w:val="Inhopg3"/>
             <w:tabs>
               <w:tab w:val="right" w:leader="dot" w:pos="9062"/>
             </w:tabs>
             <w:rPr>
               <w:rFonts w:cstheme="minorBidi"/>
               <w:noProof/>
-              <w:lang w:val="nl-NL" w:eastAsia="nl-NL"/>
+              <w:lang w:val="en-GB" w:eastAsia="en-GB"/>
             </w:rPr>
           </w:pPr>
-          <w:hyperlink w:anchor="_Toc480361374" w:history="1">
+          <w:hyperlink w:anchor="_Toc480371959" w:history="1">
             <w:r>
               <w:rPr>
                 <w:rStyle w:val="Hyperlink"/>
@@ -1571,7 +1571,7 @@
                 <w:noProof/>
                 <w:webHidden/>
               </w:rPr>
-              <w:instrText xml:space="preserve"> PAGEREF _Toc480361374 \h </w:instrText>
+              <w:instrText xml:space="preserve"> PAGEREF _Toc480371959 \h </w:instrText>
             </w:r>
             <w:r>
               <w:rPr>
@@ -1604,17 +1604,17 @@
         </w:p>
         <w:p>
           <w:pPr>
-            <w:pStyle w:val="TOC3"/>
+            <w:pStyle w:val="Inhopg3"/>
             <w:tabs>
               <w:tab w:val="right" w:leader="dot" w:pos="9062"/>
             </w:tabs>
             <w:rPr>
               <w:rFonts w:cstheme="minorBidi"/>
               <w:noProof/>
-              <w:lang w:val="nl-NL" w:eastAsia="nl-NL"/>
+              <w:lang w:val="en-GB" w:eastAsia="en-GB"/>
             </w:rPr>
           </w:pPr>
-          <w:hyperlink w:anchor="_Toc480361375" w:history="1">
+          <w:hyperlink w:anchor="_Toc480371960" w:history="1">
             <w:r>
               <w:rPr>
                 <w:rStyle w:val="Hyperlink"/>
@@ -1641,7 +1641,7 @@
                 <w:noProof/>
                 <w:webHidden/>
               </w:rPr>
-              <w:instrText xml:space="preserve"> PAGEREF _Toc480361375 \h </w:instrText>
+              <w:instrText xml:space="preserve"> PAGEREF _Toc480371960 \h </w:instrText>
             </w:r>
             <w:r>
               <w:rPr>
@@ -1674,17 +1674,17 @@
         </w:p>
         <w:p>
           <w:pPr>
-            <w:pStyle w:val="TOC3"/>
+            <w:pStyle w:val="Inhopg3"/>
             <w:tabs>
               <w:tab w:val="right" w:leader="dot" w:pos="9062"/>
             </w:tabs>
             <w:rPr>
               <w:rFonts w:cstheme="minorBidi"/>
               <w:noProof/>
-              <w:lang w:val="nl-NL" w:eastAsia="nl-NL"/>
+              <w:lang w:val="en-GB" w:eastAsia="en-GB"/>
             </w:rPr>
           </w:pPr>
-          <w:hyperlink w:anchor="_Toc480361376" w:history="1">
+          <w:hyperlink w:anchor="_Toc480371961" w:history="1">
             <w:r>
               <w:rPr>
                 <w:rStyle w:val="Hyperlink"/>
@@ -1711,7 +1711,7 @@
                 <w:noProof/>
                 <w:webHidden/>
               </w:rPr>
-              <w:instrText xml:space="preserve"> PAGEREF _Toc480361376 \h </w:instrText>
+              <w:instrText xml:space="preserve"> PAGEREF _Toc480371961 \h </w:instrText>
             </w:r>
             <w:r>
               <w:rPr>
@@ -1744,17 +1744,17 @@
         </w:p>
         <w:p>
           <w:pPr>
-            <w:pStyle w:val="TOC3"/>
+            <w:pStyle w:val="Inhopg3"/>
             <w:tabs>
               <w:tab w:val="right" w:leader="dot" w:pos="9062"/>
             </w:tabs>
             <w:rPr>
               <w:rFonts w:cstheme="minorBidi"/>
               <w:noProof/>
-              <w:lang w:val="nl-NL" w:eastAsia="nl-NL"/>
+              <w:lang w:val="en-GB" w:eastAsia="en-GB"/>
             </w:rPr>
           </w:pPr>
-          <w:hyperlink w:anchor="_Toc480361377" w:history="1">
+          <w:hyperlink w:anchor="_Toc480371962" w:history="1">
             <w:r>
               <w:rPr>
                 <w:rStyle w:val="Hyperlink"/>
@@ -1781,7 +1781,7 @@
                 <w:noProof/>
                 <w:webHidden/>
               </w:rPr>
-              <w:instrText xml:space="preserve"> PAGEREF _Toc480361377 \h </w:instrText>
+              <w:instrText xml:space="preserve"> PAGEREF _Toc480371962 \h </w:instrText>
             </w:r>
             <w:r>
               <w:rPr>
@@ -1814,17 +1814,17 @@
         </w:p>
         <w:p>
           <w:pPr>
-            <w:pStyle w:val="TOC3"/>
+            <w:pStyle w:val="Inhopg3"/>
             <w:tabs>
               <w:tab w:val="right" w:leader="dot" w:pos="9062"/>
             </w:tabs>
             <w:rPr>
               <w:rFonts w:cstheme="minorBidi"/>
               <w:noProof/>
-              <w:lang w:val="nl-NL" w:eastAsia="nl-NL"/>
+              <w:lang w:val="en-GB" w:eastAsia="en-GB"/>
             </w:rPr>
           </w:pPr>
-          <w:hyperlink w:anchor="_Toc480361378" w:history="1">
+          <w:hyperlink w:anchor="_Toc480371963" w:history="1">
             <w:r>
               <w:rPr>
                 <w:rStyle w:val="Hyperlink"/>
@@ -1851,7 +1851,7 @@
                 <w:noProof/>
                 <w:webHidden/>
               </w:rPr>
-              <w:instrText xml:space="preserve"> PAGEREF _Toc480361378 \h </w:instrText>
+              <w:instrText xml:space="preserve"> PAGEREF _Toc480371963 \h </w:instrText>
             </w:r>
             <w:r>
               <w:rPr>
@@ -1884,17 +1884,17 @@
         </w:p>
         <w:p>
           <w:pPr>
-            <w:pStyle w:val="TOC3"/>
+            <w:pStyle w:val="Inhopg3"/>
             <w:tabs>
               <w:tab w:val="right" w:leader="dot" w:pos="9062"/>
             </w:tabs>
             <w:rPr>
               <w:rFonts w:cstheme="minorBidi"/>
               <w:noProof/>
-              <w:lang w:val="nl-NL" w:eastAsia="nl-NL"/>
+              <w:lang w:val="en-GB" w:eastAsia="en-GB"/>
             </w:rPr>
           </w:pPr>
-          <w:hyperlink w:anchor="_Toc480361379" w:history="1">
+          <w:hyperlink w:anchor="_Toc480371964" w:history="1">
             <w:r>
               <w:rPr>
                 <w:rStyle w:val="Hyperlink"/>
@@ -1921,7 +1921,7 @@
                 <w:noProof/>
                 <w:webHidden/>
               </w:rPr>
-              <w:instrText xml:space="preserve"> PAGEREF _Toc480361379 \h </w:instrText>
+              <w:instrText xml:space="preserve"> PAGEREF _Toc480371964 \h </w:instrText>
             </w:r>
             <w:r>
               <w:rPr>
@@ -1954,17 +1954,17 @@
         </w:p>
         <w:p>
           <w:pPr>
-            <w:pStyle w:val="TOC1"/>
+            <w:pStyle w:val="Inhopg1"/>
             <w:tabs>
               <w:tab w:val="right" w:leader="dot" w:pos="9062"/>
             </w:tabs>
             <w:rPr>
               <w:rFonts w:cstheme="minorBidi"/>
               <w:noProof/>
-              <w:lang w:val="nl-NL" w:eastAsia="nl-NL"/>
+              <w:lang w:val="en-GB" w:eastAsia="en-GB"/>
             </w:rPr>
           </w:pPr>
-          <w:hyperlink w:anchor="_Toc480361380" w:history="1">
+          <w:hyperlink w:anchor="_Toc480371965" w:history="1">
             <w:r>
               <w:rPr>
                 <w:rStyle w:val="Hyperlink"/>
@@ -1991,7 +1991,7 @@
                 <w:noProof/>
                 <w:webHidden/>
               </w:rPr>
-              <w:instrText xml:space="preserve"> PAGEREF _Toc480361380 \h </w:instrText>
+              <w:instrText xml:space="preserve"> PAGEREF _Toc480371965 \h </w:instrText>
             </w:r>
             <w:r>
               <w:rPr>
@@ -2041,9 +2041,9 @@
     </w:p>
     <w:p>
       <w:pPr>
-        <w:pStyle w:val="Heading1"/>
-      </w:pPr>
-      <w:bookmarkStart w:id="1" w:name="_Toc480361364"/>
+        <w:pStyle w:val="Kop1"/>
+      </w:pPr>
+      <w:bookmarkStart w:id="1" w:name="_Toc480371949"/>
       <w:r>
         <w:lastRenderedPageBreak/>
         <w:t>Inleiding</w:t>
@@ -2080,9 +2080,9 @@
     </w:p>
     <w:p>
       <w:pPr>
-        <w:pStyle w:val="Heading1"/>
-      </w:pPr>
-      <w:bookmarkStart w:id="2" w:name="_Toc480361365"/>
+        <w:pStyle w:val="Kop1"/>
+      </w:pPr>
+      <w:bookmarkStart w:id="2" w:name="_Toc480371950"/>
       <w:r>
         <w:t>Hardware</w:t>
       </w:r>
@@ -2090,9 +2090,9 @@
     </w:p>
     <w:p>
       <w:pPr>
-        <w:pStyle w:val="Heading2"/>
-      </w:pPr>
-      <w:bookmarkStart w:id="3" w:name="_Toc480361366"/>
+        <w:pStyle w:val="Kop2"/>
+      </w:pPr>
+      <w:bookmarkStart w:id="3" w:name="_Toc480371951"/>
       <w:r>
         <w:t>Opslag</w:t>
       </w:r>
@@ -2126,47 +2126,67 @@
     <w:p/>
     <w:p>
       <w:pPr>
-        <w:pStyle w:val="Heading2"/>
-      </w:pPr>
-      <w:bookmarkStart w:id="4" w:name="_Toc480361367"/>
+        <w:pStyle w:val="Kop2"/>
+      </w:pPr>
+      <w:bookmarkStart w:id="4" w:name="_Toc480371952"/>
       <w:r>
         <w:t>Muizen</w:t>
       </w:r>
       <w:bookmarkEnd w:id="4"/>
     </w:p>
     <w:p>
-      <w:r>
-        <w:t>Roccat kova</w:t>
-      </w:r>
-      <w:r>
+      <w:pPr>
+        <w:rPr>
+          <w:lang w:val="en-GB"/>
+        </w:rPr>
+      </w:pPr>
+      <w:proofErr w:type="spellStart"/>
+      <w:r>
+        <w:rPr>
+          <w:lang w:val="en-GB"/>
+        </w:rPr>
+        <w:t>Roccat</w:t>
+      </w:r>
+      <w:proofErr w:type="spellEnd"/>
+      <w:r>
+        <w:rPr>
+          <w:lang w:val="en-GB"/>
+        </w:rPr>
         <w:t xml:space="preserve"> </w:t>
       </w:r>
-      <w:r>
+      <w:proofErr w:type="spellStart"/>
+      <w:r>
+        <w:rPr>
+          <w:lang w:val="en-GB"/>
+        </w:rPr>
+        <w:t>kova</w:t>
+      </w:r>
+      <w:proofErr w:type="spellEnd"/>
+      <w:r>
+        <w:rPr>
+          <w:lang w:val="en-GB"/>
+        </w:rPr>
+        <w:t xml:space="preserve"> </w:t>
+      </w:r>
+      <w:r>
+        <w:rPr>
+          <w:lang w:val="en-GB"/>
+        </w:rPr>
         <w:t>+ (</w:t>
       </w:r>
-      <w:r>
-        <w:fldChar w:fldCharType="begin"/>
-      </w:r>
-      <w:r>
-        <w:instrText xml:space="preserve"> HYPERLINK "http://www.roccat.org/en-US/Products/Gaming-Mice/Kova-Plus/" </w:instrText>
-      </w:r>
-      <w:r>
-        <w:fldChar w:fldCharType="separate"/>
-      </w:r>
-      <w:r>
-        <w:rPr>
-          <w:rStyle w:val="Hyperlink"/>
-        </w:rPr>
-        <w:t>http://www.roccat.org/en-US/Products/Gaming-Mice/Kova-Plus/</w:t>
-      </w:r>
-      <w:r>
-        <w:rPr>
-          <w:rStyle w:val="Hyperlink"/>
+      <w:hyperlink r:id="rId8" w:history="1">
+        <w:r>
+          <w:rPr>
+            <w:rStyle w:val="Hyperlink"/>
+            <w:lang w:val="en-GB"/>
+          </w:rPr>
+          <w:t>http://www.roccat.org/en-US/Products/Gaming-Mice/Kova-Plus/</w:t>
+        </w:r>
+      </w:hyperlink>
+      <w:r>
+        <w:rPr>
           <w:lang w:val="en-GB"/>
         </w:rPr>
-        <w:fldChar w:fldCharType="end"/>
-      </w:r>
-      <w:r>
         <w:t>)</w:t>
       </w:r>
     </w:p>
@@ -2188,38 +2208,15 @@
         </w:rPr>
         <w:t xml:space="preserve"> (</w:t>
       </w:r>
-      <w:r>
-        <w:fldChar w:fldCharType="begin"/>
-      </w:r>
-      <w:r>
-        <w:rPr>
-          <w:lang w:val="en-US"/>
-        </w:rPr>
-        <w:instrText xml:space="preserve"> HYPERLINK "http://www.istanbulbilisim.com.tr/everest-sm-rc7-usb-siyah-sarj-edilebilir-kablosuz-mouse-f</w:instrText>
-      </w:r>
-      <w:r>
-        <w:rPr>
-          <w:lang w:val="en-US"/>
-        </w:rPr>
-        <w:instrText xml:space="preserve">iyati,206466.html" </w:instrText>
-      </w:r>
-      <w:r>
-        <w:fldChar w:fldCharType="separate"/>
-      </w:r>
-      <w:r>
-        <w:rPr>
-          <w:rStyle w:val="Hyperlink"/>
-          <w:lang w:val="en-US"/>
-        </w:rPr>
-        <w:t>http://www.istanbulbilisim.com.tr/everest-sm-rc7-usb-siyah-sarj-edilebilir-kablosuz-mouse-fiyati,206466.html</w:t>
-      </w:r>
-      <w:r>
-        <w:rPr>
-          <w:rStyle w:val="Hyperlink"/>
-          <w:lang w:val="en-US"/>
-        </w:rPr>
-        <w:fldChar w:fldCharType="end"/>
-      </w:r>
+      <w:hyperlink r:id="rId9" w:history="1">
+        <w:r>
+          <w:rPr>
+            <w:rStyle w:val="Hyperlink"/>
+            <w:lang w:val="en-US"/>
+          </w:rPr>
+          <w:t>http://www.istanbulbilisim.com.tr/everest-sm-rc7-usb-siyah-sarj-edilebilir-kablosuz-mouse-fiyati,206466.html</w:t>
+        </w:r>
+      </w:hyperlink>
       <w:r>
         <w:rPr>
           <w:lang w:val="en-US"/>
@@ -2235,13 +2232,13 @@
     </w:p>
     <w:p>
       <w:pPr>
-        <w:pStyle w:val="Heading1"/>
+        <w:pStyle w:val="Kop1"/>
         <w:rPr>
           <w:lang w:val="en-US"/>
         </w:rPr>
       </w:pPr>
       <w:bookmarkStart w:id="5" w:name="_Toc436043453"/>
-      <w:bookmarkStart w:id="6" w:name="_Toc480361368"/>
+      <w:bookmarkStart w:id="6" w:name="_Toc480371953"/>
       <w:r>
         <w:rPr>
           <w:lang w:val="en-US"/>
@@ -2259,13 +2256,13 @@
     </w:p>
     <w:p>
       <w:pPr>
-        <w:pStyle w:val="Heading3"/>
+        <w:pStyle w:val="Kop3"/>
         <w:rPr>
           <w:lang w:val="en-US"/>
         </w:rPr>
       </w:pPr>
       <w:bookmarkStart w:id="7" w:name="_Toc436043454"/>
-      <w:bookmarkStart w:id="8" w:name="_Toc480361369"/>
+      <w:bookmarkStart w:id="8" w:name="_Toc480371954"/>
       <w:r>
         <w:rPr>
           <w:lang w:val="en-US"/>
@@ -2566,12 +2563,12 @@
     </w:p>
     <w:p>
       <w:pPr>
-        <w:pStyle w:val="Heading3"/>
-        <w:rPr>
-          <w:lang w:val="en-US"/>
-        </w:rPr>
-      </w:pPr>
-      <w:bookmarkStart w:id="9" w:name="_Toc480361370"/>
+        <w:pStyle w:val="Kop3"/>
+        <w:rPr>
+          <w:lang w:val="en-US"/>
+        </w:rPr>
+      </w:pPr>
+      <w:bookmarkStart w:id="9" w:name="_Toc480371955"/>
       <w:r>
         <w:rPr>
           <w:lang w:val="en-US"/>
@@ -3079,12 +3076,12 @@
     </w:p>
     <w:p>
       <w:pPr>
-        <w:pStyle w:val="Heading1"/>
-        <w:rPr>
-          <w:lang w:val="en-US"/>
-        </w:rPr>
-      </w:pPr>
-      <w:bookmarkStart w:id="11" w:name="_Toc480361371"/>
+        <w:pStyle w:val="Kop1"/>
+        <w:rPr>
+          <w:lang w:val="en-US"/>
+        </w:rPr>
+      </w:pPr>
+      <w:bookmarkStart w:id="11" w:name="_Toc480371956"/>
       <w:r>
         <w:rPr>
           <w:lang w:val="en-US"/>
@@ -3096,12 +3093,12 @@
     </w:p>
     <w:p>
       <w:pPr>
-        <w:pStyle w:val="Heading3"/>
-        <w:rPr>
-          <w:lang w:val="en-US"/>
-        </w:rPr>
-      </w:pPr>
-      <w:bookmarkStart w:id="12" w:name="_Toc480361372"/>
+        <w:pStyle w:val="Kop3"/>
+        <w:rPr>
+          <w:lang w:val="en-US"/>
+        </w:rPr>
+      </w:pPr>
+      <w:bookmarkStart w:id="12" w:name="_Toc480371957"/>
       <w:r>
         <w:rPr>
           <w:lang w:val="en-US"/>
@@ -3166,7 +3163,7 @@
     </w:p>
     <w:p>
       <w:pPr>
-        <w:pStyle w:val="Heading3"/>
+        <w:pStyle w:val="Kop3"/>
         <w:rPr>
           <w:rFonts w:eastAsiaTheme="minorHAnsi" w:cstheme="minorBidi"/>
           <w:color w:val="auto"/>
@@ -3174,10 +3171,10 @@
           <w:lang w:val="en-US"/>
         </w:rPr>
       </w:pPr>
-      <w:bookmarkStart w:id="13" w:name="_Toc480361373"/>
-      <w:r>
-        <w:rPr>
-          <w:rStyle w:val="Heading3Char"/>
+      <w:bookmarkStart w:id="13" w:name="_Toc480371958"/>
+      <w:r>
+        <w:rPr>
+          <w:rStyle w:val="Kop3Char"/>
           <w:lang w:val="en-US"/>
         </w:rPr>
         <w:t>Speccy (Portable), Piriform</w:t>
@@ -3206,7 +3203,7 @@
     </w:p>
     <w:p>
       <w:pPr>
-        <w:pStyle w:val="Heading3"/>
+        <w:pStyle w:val="Kop3"/>
         <w:rPr>
           <w:rFonts w:eastAsiaTheme="minorHAnsi" w:cstheme="minorBidi"/>
           <w:color w:val="auto"/>
@@ -3214,24 +3211,24 @@
           <w:lang w:val="en-US"/>
         </w:rPr>
       </w:pPr>
-      <w:bookmarkStart w:id="14" w:name="_Toc480361374"/>
-      <w:r>
-        <w:rPr>
-          <w:rStyle w:val="Heading3Char"/>
+      <w:bookmarkStart w:id="14" w:name="_Toc480371959"/>
+      <w:r>
+        <w:rPr>
+          <w:rStyle w:val="Kop3Char"/>
           <w:lang w:val="en-US"/>
         </w:rPr>
         <w:t xml:space="preserve">MS </w:t>
       </w:r>
       <w:r>
         <w:rPr>
-          <w:rStyle w:val="Heading3Char"/>
+          <w:rStyle w:val="Kop3Char"/>
           <w:lang w:val="en-US"/>
         </w:rPr>
         <w:t>Visual Studio E</w:t>
       </w:r>
       <w:r>
         <w:rPr>
-          <w:rStyle w:val="Heading3Char"/>
+          <w:rStyle w:val="Kop3Char"/>
           <w:lang w:val="en-US"/>
         </w:rPr>
         <w:t>nterprise 2015</w:t>
@@ -3246,9 +3243,9 @@
     <w:p/>
     <w:p>
       <w:pPr>
-        <w:pStyle w:val="Heading3"/>
-      </w:pPr>
-      <w:bookmarkStart w:id="15" w:name="_Toc480361375"/>
+        <w:pStyle w:val="Kop3"/>
+      </w:pPr>
+      <w:bookmarkStart w:id="15" w:name="_Toc480371960"/>
       <w:r>
         <w:t>MS Visual Studio Enterprise 2017</w:t>
       </w:r>
@@ -3262,12 +3259,12 @@
     <w:p/>
     <w:p>
       <w:pPr>
-        <w:pStyle w:val="Heading3"/>
-      </w:pPr>
-      <w:bookmarkStart w:id="16" w:name="_Toc480361376"/>
-      <w:r>
-        <w:rPr>
-          <w:rStyle w:val="Heading3Char"/>
+        <w:pStyle w:val="Kop3"/>
+      </w:pPr>
+      <w:bookmarkStart w:id="16" w:name="_Toc480371961"/>
+      <w:r>
+        <w:rPr>
+          <w:rStyle w:val="Kop3Char"/>
         </w:rPr>
         <w:t>www.moqups.com</w:t>
       </w:r>
@@ -3284,12 +3281,12 @@
     <w:p/>
     <w:p>
       <w:pPr>
-        <w:pStyle w:val="Heading3"/>
-      </w:pPr>
-      <w:bookmarkStart w:id="17" w:name="_Toc480361377"/>
-      <w:r>
-        <w:rPr>
-          <w:rStyle w:val="Heading3Char"/>
+        <w:pStyle w:val="Kop3"/>
+      </w:pPr>
+      <w:bookmarkStart w:id="17" w:name="_Toc480371962"/>
+      <w:r>
+        <w:rPr>
+          <w:rStyle w:val="Kop3Char"/>
         </w:rPr>
         <w:t>Microsoft Office</w:t>
       </w:r>
@@ -3311,15 +3308,15 @@
     <w:p/>
     <w:p>
       <w:pPr>
-        <w:pStyle w:val="Heading3"/>
-        <w:rPr>
-          <w:lang w:val="en-US"/>
-        </w:rPr>
-      </w:pPr>
-      <w:bookmarkStart w:id="18" w:name="_Toc480361378"/>
-      <w:r>
-        <w:rPr>
-          <w:rStyle w:val="Heading3Char"/>
+        <w:pStyle w:val="Kop3"/>
+        <w:rPr>
+          <w:lang w:val="en-US"/>
+        </w:rPr>
+      </w:pPr>
+      <w:bookmarkStart w:id="18" w:name="_Toc480371963"/>
+      <w:r>
+        <w:rPr>
+          <w:rStyle w:val="Kop3Char"/>
           <w:lang w:val="en-US"/>
         </w:rPr>
         <w:t>GitHub</w:t>
@@ -3354,9 +3351,9 @@
     </w:p>
     <w:p>
       <w:pPr>
-        <w:pStyle w:val="Heading3"/>
-      </w:pPr>
-      <w:bookmarkStart w:id="19" w:name="_Toc480361379"/>
+        <w:pStyle w:val="Kop3"/>
+      </w:pPr>
+      <w:bookmarkStart w:id="19" w:name="_Toc480371964"/>
       <w:r>
         <w:t>Google Chrome</w:t>
       </w:r>
@@ -3387,9 +3384,9 @@
     </w:p>
     <w:p>
       <w:pPr>
-        <w:pStyle w:val="Heading1"/>
-      </w:pPr>
-      <w:bookmarkStart w:id="20" w:name="_Toc480361380"/>
+        <w:pStyle w:val="Kop1"/>
+      </w:pPr>
+      <w:bookmarkStart w:id="20" w:name="_Toc480371965"/>
       <w:r>
         <w:lastRenderedPageBreak/>
         <w:t>Revisie</w:t>
@@ -3398,7 +3395,7 @@
     </w:p>
     <w:tbl>
       <w:tblPr>
-        <w:tblStyle w:val="MediumShading2-Accent5"/>
+        <w:tblStyle w:val="Gemiddeldearcering2-accent5"/>
         <w:tblW w:w="5000" w:type="pct"/>
         <w:tblLook w:val="0660" w:firstRow="1" w:lastRow="1" w:firstColumn="0" w:lastColumn="0" w:noHBand="1" w:noVBand="1"/>
       </w:tblPr>
@@ -3705,7 +3702,7 @@
     </w:tbl>
     <w:p/>
     <w:sectPr>
-      <w:footerReference w:type="default" r:id="rId8"/>
+      <w:footerReference w:type="default" r:id="rId10"/>
       <w:pgSz w:w="11906" w:h="16838"/>
       <w:pgMar w:top="1417" w:right="1417" w:bottom="1417" w:left="1417" w:header="708" w:footer="708" w:gutter="0"/>
       <w:pgNumType w:start="0"/>
@@ -3718,7 +3715,7 @@
 </file>
 
 <file path=word/endnotes.xml><?xml version="1.0" encoding="utf-8"?>
-<w:endnotes xmlns:wpc="http://schemas.microsoft.com/office/word/2010/wordprocessingCanvas" xmlns:mc="http://schemas.openxmlformats.org/markup-compatibility/2006" xmlns:o="urn:schemas-microsoft-com:office:office" xmlns:r="http://schemas.openxmlformats.org/officeDocument/2006/relationships" xmlns:m="http://schemas.openxmlformats.org/officeDocument/2006/math" xmlns:v="urn:schemas-microsoft-com:vml" xmlns:wp14="http://schemas.microsoft.com/office/word/2010/wordprocessingDrawing" xmlns:wp="http://schemas.openxmlformats.org/drawingml/2006/wordprocessingDrawing" xmlns:w10="urn:schemas-microsoft-com:office:word" xmlns:w="http://schemas.openxmlformats.org/wordprocessingml/2006/main" xmlns:w14="http://schemas.microsoft.com/office/word/2010/wordml" xmlns:w15="http://schemas.microsoft.com/office/word/2012/wordml" xmlns:wpg="http://schemas.microsoft.com/office/word/2010/wordprocessingGroup" xmlns:wpi="http://schemas.microsoft.com/office/word/2010/wordprocessingInk" xmlns:wne="http://schemas.microsoft.com/office/word/2006/wordml" xmlns:wps="http://schemas.microsoft.com/office/word/2010/wordprocessingShape" mc:Ignorable="w14 w15 wp14">
+<w:endnotes xmlns:wpc="http://schemas.microsoft.com/office/word/2010/wordprocessingCanvas" xmlns:cx="http://schemas.microsoft.com/office/drawing/2014/chartex" xmlns:cx1="http://schemas.microsoft.com/office/drawing/2015/9/8/chartex" xmlns:cx2="http://schemas.microsoft.com/office/drawing/2015/10/21/chartex" xmlns:cx3="http://schemas.microsoft.com/office/drawing/2016/5/9/chartex" xmlns:cx4="http://schemas.microsoft.com/office/drawing/2016/5/10/chartex" xmlns:cx5="http://schemas.microsoft.com/office/drawing/2016/5/11/chartex" xmlns:mc="http://schemas.openxmlformats.org/markup-compatibility/2006" xmlns:o="urn:schemas-microsoft-com:office:office" xmlns:r="http://schemas.openxmlformats.org/officeDocument/2006/relationships" xmlns:m="http://schemas.openxmlformats.org/officeDocument/2006/math" xmlns:v="urn:schemas-microsoft-com:vml" xmlns:wp14="http://schemas.microsoft.com/office/word/2010/wordprocessingDrawing" xmlns:wp="http://schemas.openxmlformats.org/drawingml/2006/wordprocessingDrawing" xmlns:w10="urn:schemas-microsoft-com:office:word" xmlns:w="http://schemas.openxmlformats.org/wordprocessingml/2006/main" xmlns:w14="http://schemas.microsoft.com/office/word/2010/wordml" xmlns:w15="http://schemas.microsoft.com/office/word/2012/wordml" xmlns:w16se="http://schemas.microsoft.com/office/word/2015/wordml/symex" xmlns:wpg="http://schemas.microsoft.com/office/word/2010/wordprocessingGroup" xmlns:wpi="http://schemas.microsoft.com/office/word/2010/wordprocessingInk" xmlns:wne="http://schemas.microsoft.com/office/word/2006/wordml" xmlns:wps="http://schemas.microsoft.com/office/word/2010/wordprocessingShape" mc:Ignorable="w14 w15 w16se wp14">
   <w:endnote w:type="separator" w:id="-1">
     <w:p>
       <w:pPr>
@@ -3743,7 +3740,7 @@
 </file>
 
 <file path=word/footer1.xml><?xml version="1.0" encoding="utf-8"?>
-<w:ftr xmlns:wpc="http://schemas.microsoft.com/office/word/2010/wordprocessingCanvas" xmlns:mc="http://schemas.openxmlformats.org/markup-compatibility/2006" xmlns:o="urn:schemas-microsoft-com:office:office" xmlns:r="http://schemas.openxmlformats.org/officeDocument/2006/relationships" xmlns:m="http://schemas.openxmlformats.org/officeDocument/2006/math" xmlns:v="urn:schemas-microsoft-com:vml" xmlns:wp14="http://schemas.microsoft.com/office/word/2010/wordprocessingDrawing" xmlns:wp="http://schemas.openxmlformats.org/drawingml/2006/wordprocessingDrawing" xmlns:w10="urn:schemas-microsoft-com:office:word" xmlns:w="http://schemas.openxmlformats.org/wordprocessingml/2006/main" xmlns:w14="http://schemas.microsoft.com/office/word/2010/wordml" xmlns:w15="http://schemas.microsoft.com/office/word/2012/wordml" xmlns:wpg="http://schemas.microsoft.com/office/word/2010/wordprocessingGroup" xmlns:wpi="http://schemas.microsoft.com/office/word/2010/wordprocessingInk" xmlns:wne="http://schemas.microsoft.com/office/word/2006/wordml" xmlns:wps="http://schemas.microsoft.com/office/word/2010/wordprocessingShape" mc:Ignorable="w14 w15 wp14">
+<w:ftr xmlns:wpc="http://schemas.microsoft.com/office/word/2010/wordprocessingCanvas" xmlns:cx="http://schemas.microsoft.com/office/drawing/2014/chartex" xmlns:cx1="http://schemas.microsoft.com/office/drawing/2015/9/8/chartex" xmlns:cx2="http://schemas.microsoft.com/office/drawing/2015/10/21/chartex" xmlns:cx3="http://schemas.microsoft.com/office/drawing/2016/5/9/chartex" xmlns:cx4="http://schemas.microsoft.com/office/drawing/2016/5/10/chartex" xmlns:cx5="http://schemas.microsoft.com/office/drawing/2016/5/11/chartex" xmlns:mc="http://schemas.openxmlformats.org/markup-compatibility/2006" xmlns:o="urn:schemas-microsoft-com:office:office" xmlns:r="http://schemas.openxmlformats.org/officeDocument/2006/relationships" xmlns:m="http://schemas.openxmlformats.org/officeDocument/2006/math" xmlns:v="urn:schemas-microsoft-com:vml" xmlns:wp14="http://schemas.microsoft.com/office/word/2010/wordprocessingDrawing" xmlns:wp="http://schemas.openxmlformats.org/drawingml/2006/wordprocessingDrawing" xmlns:w10="urn:schemas-microsoft-com:office:word" xmlns:w="http://schemas.openxmlformats.org/wordprocessingml/2006/main" xmlns:w14="http://schemas.microsoft.com/office/word/2010/wordml" xmlns:w15="http://schemas.microsoft.com/office/word/2012/wordml" xmlns:w16se="http://schemas.microsoft.com/office/word/2015/wordml/symex" xmlns:wpg="http://schemas.microsoft.com/office/word/2010/wordprocessingGroup" xmlns:wpi="http://schemas.microsoft.com/office/word/2010/wordprocessingInk" xmlns:wne="http://schemas.microsoft.com/office/word/2006/wordml" xmlns:wps="http://schemas.microsoft.com/office/word/2010/wordprocessingShape" mc:Ignorable="w14 w15 w16se wp14">
   <w:sdt>
     <w:sdtPr>
       <w:id w:val="1540778983"/>
@@ -3756,7 +3753,7 @@
     <w:sdtContent>
       <w:p>
         <w:pPr>
-          <w:pStyle w:val="Footer"/>
+          <w:pStyle w:val="Voettekst"/>
           <w:jc w:val="right"/>
         </w:pPr>
         <w:r>
@@ -3782,14 +3779,14 @@
   </w:sdt>
   <w:p>
     <w:pPr>
-      <w:pStyle w:val="Footer"/>
+      <w:pStyle w:val="Voettekst"/>
     </w:pPr>
   </w:p>
 </w:ftr>
 </file>
 
 <file path=word/footnotes.xml><?xml version="1.0" encoding="utf-8"?>
-<w:footnotes xmlns:wpc="http://schemas.microsoft.com/office/word/2010/wordprocessingCanvas" xmlns:mc="http://schemas.openxmlformats.org/markup-compatibility/2006" xmlns:o="urn:schemas-microsoft-com:office:office" xmlns:r="http://schemas.openxmlformats.org/officeDocument/2006/relationships" xmlns:m="http://schemas.openxmlformats.org/officeDocument/2006/math" xmlns:v="urn:schemas-microsoft-com:vml" xmlns:wp14="http://schemas.microsoft.com/office/word/2010/wordprocessingDrawing" xmlns:wp="http://schemas.openxmlformats.org/drawingml/2006/wordprocessingDrawing" xmlns:w10="urn:schemas-microsoft-com:office:word" xmlns:w="http://schemas.openxmlformats.org/wordprocessingml/2006/main" xmlns:w14="http://schemas.microsoft.com/office/word/2010/wordml" xmlns:w15="http://schemas.microsoft.com/office/word/2012/wordml" xmlns:wpg="http://schemas.microsoft.com/office/word/2010/wordprocessingGroup" xmlns:wpi="http://schemas.microsoft.com/office/word/2010/wordprocessingInk" xmlns:wne="http://schemas.microsoft.com/office/word/2006/wordml" xmlns:wps="http://schemas.microsoft.com/office/word/2010/wordprocessingShape" mc:Ignorable="w14 w15 wp14">
+<w:footnotes xmlns:wpc="http://schemas.microsoft.com/office/word/2010/wordprocessingCanvas" xmlns:cx="http://schemas.microsoft.com/office/drawing/2014/chartex" xmlns:cx1="http://schemas.microsoft.com/office/drawing/2015/9/8/chartex" xmlns:cx2="http://schemas.microsoft.com/office/drawing/2015/10/21/chartex" xmlns:cx3="http://schemas.microsoft.com/office/drawing/2016/5/9/chartex" xmlns:cx4="http://schemas.microsoft.com/office/drawing/2016/5/10/chartex" xmlns:cx5="http://schemas.microsoft.com/office/drawing/2016/5/11/chartex" xmlns:mc="http://schemas.openxmlformats.org/markup-compatibility/2006" xmlns:o="urn:schemas-microsoft-com:office:office" xmlns:r="http://schemas.openxmlformats.org/officeDocument/2006/relationships" xmlns:m="http://schemas.openxmlformats.org/officeDocument/2006/math" xmlns:v="urn:schemas-microsoft-com:vml" xmlns:wp14="http://schemas.microsoft.com/office/word/2010/wordprocessingDrawing" xmlns:wp="http://schemas.openxmlformats.org/drawingml/2006/wordprocessingDrawing" xmlns:w10="urn:schemas-microsoft-com:office:word" xmlns:w="http://schemas.openxmlformats.org/wordprocessingml/2006/main" xmlns:w14="http://schemas.microsoft.com/office/word/2010/wordml" xmlns:w15="http://schemas.microsoft.com/office/word/2012/wordml" xmlns:w16se="http://schemas.microsoft.com/office/word/2015/wordml/symex" xmlns:wpg="http://schemas.microsoft.com/office/word/2010/wordprocessingGroup" xmlns:wpi="http://schemas.microsoft.com/office/word/2010/wordprocessingInk" xmlns:wne="http://schemas.microsoft.com/office/word/2006/wordml" xmlns:wps="http://schemas.microsoft.com/office/word/2010/wordprocessingShape" mc:Ignorable="w14 w15 w16se wp14">
   <w:footnote w:type="separator" w:id="-1">
     <w:p>
       <w:pPr>
@@ -3814,7 +3811,7 @@
 </file>
 
 <file path=word/styles.xml><?xml version="1.0" encoding="utf-8"?>
-<w:styles xmlns:mc="http://schemas.openxmlformats.org/markup-compatibility/2006" xmlns:r="http://schemas.openxmlformats.org/officeDocument/2006/relationships" xmlns:w="http://schemas.openxmlformats.org/wordprocessingml/2006/main" xmlns:w14="http://schemas.microsoft.com/office/word/2010/wordml" xmlns:w15="http://schemas.microsoft.com/office/word/2012/wordml" mc:Ignorable="w14 w15">
+<w:styles xmlns:mc="http://schemas.openxmlformats.org/markup-compatibility/2006" xmlns:r="http://schemas.openxmlformats.org/officeDocument/2006/relationships" xmlns:w="http://schemas.openxmlformats.org/wordprocessingml/2006/main" xmlns:w14="http://schemas.microsoft.com/office/word/2010/wordml" xmlns:w15="http://schemas.microsoft.com/office/word/2012/wordml" xmlns:w16se="http://schemas.microsoft.com/office/word/2015/wordml/symex" mc:Ignorable="w14 w15 w16se">
   <w:docDefaults>
     <w:rPrDefault>
       <w:rPr>
@@ -3830,7 +3827,7 @@
       </w:pPr>
     </w:pPrDefault>
   </w:docDefaults>
-  <w:latentStyles w:defLockedState="0" w:defUIPriority="99" w:defSemiHidden="0" w:defUnhideWhenUsed="0" w:defQFormat="0" w:count="371">
+  <w:latentStyles w:defLockedState="0" w:defUIPriority="99" w:defSemiHidden="0" w:defUnhideWhenUsed="0" w:defQFormat="0" w:count="374">
     <w:lsdException w:name="Normal" w:uiPriority="0" w:qFormat="1"/>
     <w:lsdException w:name="heading 1" w:uiPriority="9" w:qFormat="1"/>
     <w:lsdException w:name="heading 2" w:semiHidden="1" w:uiPriority="9" w:unhideWhenUsed="1" w:qFormat="1"/>
@@ -3936,7 +3933,6 @@
     <w:lsdException w:name="HTML Sample" w:semiHidden="1" w:unhideWhenUsed="1"/>
     <w:lsdException w:name="HTML Typewriter" w:semiHidden="1" w:unhideWhenUsed="1"/>
     <w:lsdException w:name="HTML Variable" w:semiHidden="1" w:unhideWhenUsed="1"/>
-    <w:lsdException w:name="Normal Table" w:semiHidden="1" w:unhideWhenUsed="1"/>
     <w:lsdException w:name="annotation subject" w:semiHidden="1" w:unhideWhenUsed="1"/>
     <w:lsdException w:name="No List" w:semiHidden="1" w:unhideWhenUsed="1"/>
     <w:lsdException w:name="Outline List 1" w:semiHidden="1" w:unhideWhenUsed="1"/>
@@ -3981,7 +3977,6 @@
     <w:lsdException w:name="Table Professional" w:semiHidden="1" w:unhideWhenUsed="1"/>
     <w:lsdException w:name="Table Subtle 1" w:semiHidden="1" w:unhideWhenUsed="1"/>
     <w:lsdException w:name="Table Subtle 2" w:semiHidden="1" w:unhideWhenUsed="1"/>
-    <w:lsdException w:name="Table Web 1" w:semiHidden="1" w:unhideWhenUsed="1"/>
     <w:lsdException w:name="Table Web 2" w:semiHidden="1" w:unhideWhenUsed="1"/>
     <w:lsdException w:name="Table Web 3" w:semiHidden="1" w:unhideWhenUsed="1"/>
     <w:lsdException w:name="Balloon Text" w:semiHidden="1" w:unhideWhenUsed="1"/>
@@ -4202,8 +4197,11 @@
     <w:lsdException w:name="List Table 5 Dark Accent 6" w:uiPriority="50"/>
     <w:lsdException w:name="List Table 6 Colorful Accent 6" w:uiPriority="51"/>
     <w:lsdException w:name="List Table 7 Colorful Accent 6" w:uiPriority="52"/>
+    <w:lsdException w:name="Mention" w:semiHidden="1" w:unhideWhenUsed="1"/>
+    <w:lsdException w:name="Smart Hyperlink" w:semiHidden="1" w:unhideWhenUsed="1"/>
+    <w:lsdException w:name="Hashtag" w:semiHidden="1" w:unhideWhenUsed="1"/>
   </w:latentStyles>
-  <w:style w:type="paragraph" w:default="1" w:styleId="Normal">
+  <w:style w:type="paragraph" w:default="1" w:styleId="Standaard">
     <w:name w:val="Normal"/>
     <w:qFormat/>
     <w:rsid w:val="00EC075C"/>
@@ -4212,11 +4210,11 @@
       <w:sz w:val="24"/>
     </w:rPr>
   </w:style>
-  <w:style w:type="paragraph" w:styleId="Heading1">
+  <w:style w:type="paragraph" w:styleId="Kop1">
     <w:name w:val="heading 1"/>
-    <w:basedOn w:val="Normal"/>
-    <w:next w:val="Normal"/>
-    <w:link w:val="Heading1Char"/>
+    <w:basedOn w:val="Standaard"/>
+    <w:next w:val="Standaard"/>
+    <w:link w:val="Kop1Char"/>
     <w:uiPriority w:val="9"/>
     <w:qFormat/>
     <w:rsid w:val="00EC075C"/>
@@ -4233,11 +4231,11 @@
       <w:szCs w:val="32"/>
     </w:rPr>
   </w:style>
-  <w:style w:type="paragraph" w:styleId="Heading2">
+  <w:style w:type="paragraph" w:styleId="Kop2">
     <w:name w:val="heading 2"/>
-    <w:basedOn w:val="Normal"/>
-    <w:next w:val="Normal"/>
-    <w:link w:val="Heading2Char"/>
+    <w:basedOn w:val="Standaard"/>
+    <w:next w:val="Standaard"/>
+    <w:link w:val="Kop2Char"/>
     <w:uiPriority w:val="9"/>
     <w:unhideWhenUsed/>
     <w:qFormat/>
@@ -4255,11 +4253,11 @@
       <w:szCs w:val="26"/>
     </w:rPr>
   </w:style>
-  <w:style w:type="paragraph" w:styleId="Heading3">
+  <w:style w:type="paragraph" w:styleId="Kop3">
     <w:name w:val="heading 3"/>
-    <w:basedOn w:val="Normal"/>
-    <w:next w:val="Normal"/>
-    <w:link w:val="Heading3Char"/>
+    <w:basedOn w:val="Standaard"/>
+    <w:next w:val="Standaard"/>
+    <w:link w:val="Kop3Char"/>
     <w:uiPriority w:val="9"/>
     <w:unhideWhenUsed/>
     <w:qFormat/>
@@ -4276,13 +4274,13 @@
       <w:szCs w:val="24"/>
     </w:rPr>
   </w:style>
-  <w:style w:type="character" w:default="1" w:styleId="DefaultParagraphFont">
+  <w:style w:type="character" w:default="1" w:styleId="Standaardalinea-lettertype">
     <w:name w:val="Default Paragraph Font"/>
     <w:uiPriority w:val="1"/>
     <w:semiHidden/>
     <w:unhideWhenUsed/>
   </w:style>
-  <w:style w:type="table" w:default="1" w:styleId="TableNormal">
+  <w:style w:type="table" w:default="1" w:styleId="Standaardtabel">
     <w:name w:val="Normal Table"/>
     <w:uiPriority w:val="99"/>
     <w:semiHidden/>
@@ -4297,15 +4295,15 @@
       </w:tblCellMar>
     </w:tblPr>
   </w:style>
-  <w:style w:type="numbering" w:default="1" w:styleId="NoList">
+  <w:style w:type="numbering" w:default="1" w:styleId="Geenlijst">
     <w:name w:val="No List"/>
     <w:uiPriority w:val="99"/>
     <w:semiHidden/>
     <w:unhideWhenUsed/>
   </w:style>
-  <w:style w:type="paragraph" w:styleId="NoSpacing">
+  <w:style w:type="paragraph" w:styleId="Geenafstand">
     <w:name w:val="No Spacing"/>
-    <w:link w:val="NoSpacingChar"/>
+    <w:link w:val="GeenafstandChar"/>
     <w:uiPriority w:val="1"/>
     <w:qFormat/>
     <w:rsid w:val="00EC075C"/>
@@ -4318,10 +4316,10 @@
       <w:lang w:val="en-US"/>
     </w:rPr>
   </w:style>
-  <w:style w:type="character" w:customStyle="1" w:styleId="NoSpacingChar">
-    <w:name w:val="No Spacing Char"/>
-    <w:basedOn w:val="DefaultParagraphFont"/>
-    <w:link w:val="NoSpacing"/>
+  <w:style w:type="character" w:customStyle="1" w:styleId="GeenafstandChar">
+    <w:name w:val="Geen afstand Char"/>
+    <w:basedOn w:val="Standaardalinea-lettertype"/>
+    <w:link w:val="Geenafstand"/>
     <w:uiPriority w:val="1"/>
     <w:rsid w:val="00EC075C"/>
     <w:rPr>
@@ -4330,10 +4328,10 @@
       <w:lang w:val="en-US"/>
     </w:rPr>
   </w:style>
-  <w:style w:type="paragraph" w:styleId="Header">
+  <w:style w:type="paragraph" w:styleId="Koptekst">
     <w:name w:val="header"/>
-    <w:basedOn w:val="Normal"/>
-    <w:link w:val="HeaderChar"/>
+    <w:basedOn w:val="Standaard"/>
+    <w:link w:val="KoptekstChar"/>
     <w:uiPriority w:val="99"/>
     <w:unhideWhenUsed/>
     <w:rsid w:val="008B05BB"/>
@@ -4345,17 +4343,17 @@
       <w:spacing w:after="0" w:line="240" w:lineRule="auto"/>
     </w:pPr>
   </w:style>
-  <w:style w:type="character" w:customStyle="1" w:styleId="HeaderChar">
-    <w:name w:val="Header Char"/>
-    <w:basedOn w:val="DefaultParagraphFont"/>
-    <w:link w:val="Header"/>
+  <w:style w:type="character" w:customStyle="1" w:styleId="KoptekstChar">
+    <w:name w:val="Koptekst Char"/>
+    <w:basedOn w:val="Standaardalinea-lettertype"/>
+    <w:link w:val="Koptekst"/>
     <w:uiPriority w:val="99"/>
     <w:rsid w:val="008B05BB"/>
   </w:style>
-  <w:style w:type="paragraph" w:styleId="Footer">
+  <w:style w:type="paragraph" w:styleId="Voettekst">
     <w:name w:val="footer"/>
-    <w:basedOn w:val="Normal"/>
-    <w:link w:val="FooterChar"/>
+    <w:basedOn w:val="Standaard"/>
+    <w:link w:val="VoettekstChar"/>
     <w:uiPriority w:val="99"/>
     <w:unhideWhenUsed/>
     <w:rsid w:val="008B05BB"/>
@@ -4367,17 +4365,17 @@
       <w:spacing w:after="0" w:line="240" w:lineRule="auto"/>
     </w:pPr>
   </w:style>
-  <w:style w:type="character" w:customStyle="1" w:styleId="FooterChar">
-    <w:name w:val="Footer Char"/>
-    <w:basedOn w:val="DefaultParagraphFont"/>
-    <w:link w:val="Footer"/>
+  <w:style w:type="character" w:customStyle="1" w:styleId="VoettekstChar">
+    <w:name w:val="Voettekst Char"/>
+    <w:basedOn w:val="Standaardalinea-lettertype"/>
+    <w:link w:val="Voettekst"/>
     <w:uiPriority w:val="99"/>
     <w:rsid w:val="008B05BB"/>
   </w:style>
-  <w:style w:type="character" w:customStyle="1" w:styleId="Heading1Char">
-    <w:name w:val="Heading 1 Char"/>
-    <w:basedOn w:val="DefaultParagraphFont"/>
-    <w:link w:val="Heading1"/>
+  <w:style w:type="character" w:customStyle="1" w:styleId="Kop1Char">
+    <w:name w:val="Kop 1 Char"/>
+    <w:basedOn w:val="Standaardalinea-lettertype"/>
+    <w:link w:val="Kop1"/>
     <w:uiPriority w:val="9"/>
     <w:rsid w:val="00EC075C"/>
     <w:rPr>
@@ -4387,10 +4385,10 @@
       <w:szCs w:val="32"/>
     </w:rPr>
   </w:style>
-  <w:style w:type="character" w:customStyle="1" w:styleId="Heading2Char">
-    <w:name w:val="Heading 2 Char"/>
-    <w:basedOn w:val="DefaultParagraphFont"/>
-    <w:link w:val="Heading2"/>
+  <w:style w:type="character" w:customStyle="1" w:styleId="Kop2Char">
+    <w:name w:val="Kop 2 Char"/>
+    <w:basedOn w:val="Standaardalinea-lettertype"/>
+    <w:link w:val="Kop2"/>
     <w:uiPriority w:val="9"/>
     <w:rsid w:val="00EC075C"/>
     <w:rPr>
@@ -4400,11 +4398,11 @@
       <w:szCs w:val="26"/>
     </w:rPr>
   </w:style>
-  <w:style w:type="paragraph" w:styleId="Title">
+  <w:style w:type="paragraph" w:styleId="Titel">
     <w:name w:val="Title"/>
-    <w:basedOn w:val="Normal"/>
-    <w:next w:val="Normal"/>
-    <w:link w:val="TitleChar"/>
+    <w:basedOn w:val="Standaard"/>
+    <w:next w:val="Standaard"/>
+    <w:link w:val="TitelChar"/>
     <w:uiPriority w:val="10"/>
     <w:qFormat/>
     <w:rsid w:val="00EC075C"/>
@@ -4420,10 +4418,10 @@
       <w:szCs w:val="56"/>
     </w:rPr>
   </w:style>
-  <w:style w:type="character" w:customStyle="1" w:styleId="TitleChar">
-    <w:name w:val="Title Char"/>
-    <w:basedOn w:val="DefaultParagraphFont"/>
-    <w:link w:val="Title"/>
+  <w:style w:type="character" w:customStyle="1" w:styleId="TitelChar">
+    <w:name w:val="Titel Char"/>
+    <w:basedOn w:val="Standaardalinea-lettertype"/>
+    <w:link w:val="Titel"/>
     <w:uiPriority w:val="10"/>
     <w:rsid w:val="00EC075C"/>
     <w:rPr>
@@ -4434,10 +4432,10 @@
       <w:szCs w:val="56"/>
     </w:rPr>
   </w:style>
-  <w:style w:type="paragraph" w:styleId="TOCHeading">
+  <w:style w:type="paragraph" w:styleId="Kopvaninhoudsopgave">
     <w:name w:val="TOC Heading"/>
-    <w:basedOn w:val="Heading1"/>
-    <w:next w:val="Normal"/>
+    <w:basedOn w:val="Kop1"/>
+    <w:next w:val="Standaard"/>
     <w:uiPriority w:val="39"/>
     <w:unhideWhenUsed/>
     <w:qFormat/>
@@ -4450,10 +4448,10 @@
       <w:lang w:val="en-US"/>
     </w:rPr>
   </w:style>
-  <w:style w:type="paragraph" w:styleId="TOC2">
+  <w:style w:type="paragraph" w:styleId="Inhopg2">
     <w:name w:val="toc 2"/>
-    <w:basedOn w:val="Normal"/>
-    <w:next w:val="Normal"/>
+    <w:basedOn w:val="Standaard"/>
+    <w:next w:val="Standaard"/>
     <w:autoRedefine/>
     <w:uiPriority w:val="39"/>
     <w:unhideWhenUsed/>
@@ -4468,10 +4466,10 @@
       <w:lang w:val="en-US"/>
     </w:rPr>
   </w:style>
-  <w:style w:type="paragraph" w:styleId="TOC1">
+  <w:style w:type="paragraph" w:styleId="Inhopg1">
     <w:name w:val="toc 1"/>
-    <w:basedOn w:val="Normal"/>
-    <w:next w:val="Normal"/>
+    <w:basedOn w:val="Standaard"/>
+    <w:next w:val="Standaard"/>
     <w:autoRedefine/>
     <w:uiPriority w:val="39"/>
     <w:unhideWhenUsed/>
@@ -4485,10 +4483,10 @@
       <w:lang w:val="en-US"/>
     </w:rPr>
   </w:style>
-  <w:style w:type="paragraph" w:styleId="TOC3">
+  <w:style w:type="paragraph" w:styleId="Inhopg3">
     <w:name w:val="toc 3"/>
-    <w:basedOn w:val="Normal"/>
-    <w:next w:val="Normal"/>
+    <w:basedOn w:val="Standaard"/>
+    <w:next w:val="Standaard"/>
     <w:autoRedefine/>
     <w:uiPriority w:val="39"/>
     <w:unhideWhenUsed/>
@@ -4505,7 +4503,7 @@
   </w:style>
   <w:style w:type="character" w:styleId="Hyperlink">
     <w:name w:val="Hyperlink"/>
-    <w:basedOn w:val="DefaultParagraphFont"/>
+    <w:basedOn w:val="Standaardalinea-lettertype"/>
     <w:uiPriority w:val="99"/>
     <w:unhideWhenUsed/>
     <w:rsid w:val="00EC075C"/>
@@ -4514,9 +4512,9 @@
       <w:u w:val="single"/>
     </w:rPr>
   </w:style>
-  <w:style w:type="table" w:styleId="TableGrid">
+  <w:style w:type="table" w:styleId="Tabelraster">
     <w:name w:val="Table Grid"/>
-    <w:basedOn w:val="TableNormal"/>
+    <w:basedOn w:val="Standaardtabel"/>
     <w:uiPriority w:val="39"/>
     <w:rsid w:val="00A74C59"/>
     <w:pPr>
@@ -4533,9 +4531,9 @@
       </w:tblBorders>
     </w:tblPr>
   </w:style>
-  <w:style w:type="table" w:styleId="MediumShading2-Accent5">
+  <w:style w:type="table" w:styleId="Gemiddeldearcering2-accent5">
     <w:name w:val="Medium Shading 2 Accent 5"/>
-    <w:basedOn w:val="TableNormal"/>
+    <w:basedOn w:val="Standaardtabel"/>
     <w:uiPriority w:val="64"/>
     <w:rsid w:val="00DE260B"/>
     <w:pPr>
@@ -4679,10 +4677,10 @@
       </w:tcPr>
     </w:tblStylePr>
   </w:style>
-  <w:style w:type="character" w:customStyle="1" w:styleId="Heading3Char">
-    <w:name w:val="Heading 3 Char"/>
-    <w:basedOn w:val="DefaultParagraphFont"/>
-    <w:link w:val="Heading3"/>
+  <w:style w:type="character" w:customStyle="1" w:styleId="Kop3Char">
+    <w:name w:val="Kop 3 Char"/>
+    <w:basedOn w:val="Standaardalinea-lettertype"/>
+    <w:link w:val="Kop3"/>
     <w:uiPriority w:val="9"/>
     <w:rsid w:val="007B4E71"/>
     <w:rPr>
@@ -4980,7 +4978,7 @@
 </file>
 
 <file path=customXml/itemProps2.xml><?xml version="1.0" encoding="utf-8"?>
-<ds:datastoreItem xmlns:ds="http://schemas.openxmlformats.org/officeDocument/2006/customXml" ds:itemID="{13EDF74F-590C-458F-BF3A-75128A242D55}">
+<ds:datastoreItem xmlns:ds="http://schemas.openxmlformats.org/officeDocument/2006/customXml" ds:itemID="{D6901FB1-E1D4-4C39-B678-E7D2A6575903}">
   <ds:schemaRefs>
     <ds:schemaRef ds:uri="http://schemas.openxmlformats.org/officeDocument/2006/bibliography"/>
   </ds:schemaRefs>

</xml_diff>